<commit_message>
Update Bab 3 & Upload Bab 4
</commit_message>
<xml_diff>
--- a/BAB 3.docx
+++ b/BAB 3.docx
@@ -3596,7 +3596,22 @@
           <w:sz w:val="24"/>
           <w:lang w:val="id-ID"/>
         </w:rPr>
-        <w:t>. Ekstraksi Ciri Bentuk</w:t>
+        <w:t xml:space="preserve">. Ekstraksi </w:t>
+      </w:r>
+      <w:r>
+        <w:rPr>
+          <w:rFonts w:ascii="Times New Roman" w:hAnsi="Times New Roman" w:cs="Times New Roman"/>
+          <w:sz w:val="24"/>
+        </w:rPr>
+        <w:t>Fitur</w:t>
+      </w:r>
+      <w:r>
+        <w:rPr>
+          <w:rFonts w:ascii="Times New Roman" w:hAnsi="Times New Roman" w:cs="Times New Roman"/>
+          <w:sz w:val="24"/>
+          <w:lang w:val="id-ID"/>
+        </w:rPr>
+        <w:t xml:space="preserve"> Bentuk</w:t>
       </w:r>
     </w:p>
     <w:p>
@@ -3681,7 +3696,39 @@
           <w:sz w:val="24"/>
           <w:lang w:val="id-ID"/>
         </w:rPr>
-        <w:t>Proses ini dilakukan untuk mendapatkan ciri bentuk dari citra daun yang akan diklasifikasi. Dari proses ini hanya akan diambil nilai metric dan eccentricity untuk dimasukan sebagai ciri bentuk dari citra daun tanaman.</w:t>
+        <w:t xml:space="preserve">Proses ini dilakukan untuk mendapatkan </w:t>
+      </w:r>
+      <w:r>
+        <w:rPr>
+          <w:rFonts w:ascii="Times New Roman" w:hAnsi="Times New Roman" w:cs="Times New Roman"/>
+          <w:sz w:val="24"/>
+        </w:rPr>
+        <w:t>fitur</w:t>
+      </w:r>
+      <w:r>
+        <w:rPr>
+          <w:rFonts w:ascii="Times New Roman" w:hAnsi="Times New Roman" w:cs="Times New Roman"/>
+          <w:sz w:val="24"/>
+          <w:lang w:val="id-ID"/>
+        </w:rPr>
+        <w:t xml:space="preserve"> bentuk dari citra daun yang akan diklasifikasi. Dari proses ini hanya akan diambil nilai metric dan eccentricity untuk dimasukan sebagai </w:t>
+      </w:r>
+      <w:r>
+        <w:rPr>
+          <w:rFonts w:ascii="Times New Roman" w:hAnsi="Times New Roman" w:cs="Times New Roman"/>
+          <w:sz w:val="24"/>
+        </w:rPr>
+        <w:t>fitur</w:t>
+      </w:r>
+      <w:bookmarkStart w:id="0" w:name="_GoBack"/>
+      <w:bookmarkEnd w:id="0"/>
+      <w:r>
+        <w:rPr>
+          <w:rFonts w:ascii="Times New Roman" w:hAnsi="Times New Roman" w:cs="Times New Roman"/>
+          <w:sz w:val="24"/>
+          <w:lang w:val="id-ID"/>
+        </w:rPr>
+        <w:t xml:space="preserve"> bentuk dari citra daun tanaman.</w:t>
       </w:r>
     </w:p>
     <w:p>
@@ -3804,7 +3851,22 @@
           <w:sz w:val="24"/>
           <w:lang w:val="id-ID"/>
         </w:rPr>
-        <w:t>. Ekstraksi Ciri Tekstur</w:t>
+        <w:t xml:space="preserve">. Ekstraksi </w:t>
+      </w:r>
+      <w:r>
+        <w:rPr>
+          <w:rFonts w:ascii="Times New Roman" w:hAnsi="Times New Roman" w:cs="Times New Roman"/>
+          <w:sz w:val="24"/>
+        </w:rPr>
+        <w:t>Fitur</w:t>
+      </w:r>
+      <w:r>
+        <w:rPr>
+          <w:rFonts w:ascii="Times New Roman" w:hAnsi="Times New Roman" w:cs="Times New Roman"/>
+          <w:sz w:val="24"/>
+          <w:lang w:val="id-ID"/>
+        </w:rPr>
+        <w:t xml:space="preserve"> Tekstur</w:t>
       </w:r>
     </w:p>
     <w:p>
@@ -4117,6 +4179,9 @@
           </w:tcPr>
           <w:p>
             <w:pPr>
+              <w:tabs>
+                <w:tab w:val="center" w:pos="1422"/>
+              </w:tabs>
               <w:spacing w:line="360" w:lineRule="auto"/>
               <w:rPr>
                 <w:rFonts w:ascii="Times New Roman" w:hAnsi="Times New Roman" w:cs="Times New Roman"/>
@@ -4128,9 +4193,16 @@
               <w:rPr>
                 <w:rFonts w:ascii="Times New Roman" w:hAnsi="Times New Roman" w:cs="Times New Roman"/>
                 <w:sz w:val="24"/>
+              </w:rPr>
+              <w:t>Fitur</w:t>
+            </w:r>
+            <w:r>
+              <w:rPr>
+                <w:rFonts w:ascii="Times New Roman" w:hAnsi="Times New Roman" w:cs="Times New Roman"/>
+                <w:sz w:val="24"/>
                 <w:lang w:val="id-ID"/>
               </w:rPr>
-              <w:t>Metric</w:t>
+              <w:tab/>
             </w:r>
           </w:p>
         </w:tc>
@@ -6968,31 +7040,7 @@
           <w:sz w:val="24"/>
           <w:lang w:val="id-ID"/>
         </w:rPr>
-        <w:t>3</w:t>
-      </w:r>
-      <w:r>
-        <w:rPr>
-          <w:rFonts w:ascii="Times New Roman" w:hAnsi="Times New Roman" w:cs="Times New Roman"/>
-          <w:sz w:val="24"/>
-          <w:lang w:val="id-ID"/>
-        </w:rPr>
-        <w:t>.</w:t>
-      </w:r>
-      <w:r>
-        <w:rPr>
-          <w:rFonts w:ascii="Times New Roman" w:hAnsi="Times New Roman" w:cs="Times New Roman"/>
-          <w:sz w:val="24"/>
-          <w:lang w:val="id-ID"/>
-        </w:rPr>
-        <w:t>5</w:t>
-      </w:r>
-      <w:r>
-        <w:rPr>
-          <w:rFonts w:ascii="Times New Roman" w:hAnsi="Times New Roman" w:cs="Times New Roman"/>
-          <w:sz w:val="24"/>
-          <w:lang w:val="id-ID"/>
-        </w:rPr>
-        <w:t xml:space="preserve">. Implementasi </w:t>
+        <w:t xml:space="preserve">3.5. Implementasi </w:t>
       </w:r>
       <w:r>
         <w:rPr>
@@ -7036,55 +7084,7 @@
           <w:sz w:val="24"/>
           <w:lang w:val="id-ID"/>
         </w:rPr>
-        <w:t>alur kerja sistem secara umum</w:t>
-      </w:r>
-      <w:r>
-        <w:rPr>
-          <w:rFonts w:ascii="Times New Roman" w:hAnsi="Times New Roman" w:cs="Times New Roman"/>
-          <w:sz w:val="24"/>
-          <w:lang w:val="id-ID"/>
-        </w:rPr>
-        <w:t xml:space="preserve"> </w:t>
-      </w:r>
-      <w:r>
-        <w:rPr>
-          <w:rFonts w:ascii="Times New Roman" w:hAnsi="Times New Roman" w:cs="Times New Roman"/>
-          <w:sz w:val="24"/>
-          <w:lang w:val="id-ID"/>
-        </w:rPr>
-        <w:t>untuk menjalankan sistem ini</w:t>
-      </w:r>
-      <w:r>
-        <w:rPr>
-          <w:rFonts w:ascii="Times New Roman" w:hAnsi="Times New Roman" w:cs="Times New Roman"/>
-          <w:sz w:val="24"/>
-          <w:lang w:val="id-ID"/>
-        </w:rPr>
-        <w:t xml:space="preserve">. </w:t>
-      </w:r>
-      <w:r>
-        <w:rPr>
-          <w:rFonts w:ascii="Times New Roman" w:hAnsi="Times New Roman" w:cs="Times New Roman"/>
-          <w:sz w:val="24"/>
-          <w:lang w:val="id-ID"/>
-        </w:rPr>
-        <w:t xml:space="preserve">Sistem ini akan dijalankan dengan menggunakan Matlab </w:t>
-      </w:r>
-      <w:r>
-        <w:rPr>
-          <w:rFonts w:ascii="Times New Roman" w:hAnsi="Times New Roman" w:cs="Times New Roman"/>
-          <w:sz w:val="24"/>
-          <w:lang w:val="id-ID"/>
-        </w:rPr>
-        <w:t>R2916b</w:t>
-      </w:r>
-      <w:r>
-        <w:rPr>
-          <w:rFonts w:ascii="Times New Roman" w:hAnsi="Times New Roman" w:cs="Times New Roman"/>
-          <w:sz w:val="24"/>
-          <w:lang w:val="id-ID"/>
-        </w:rPr>
-        <w:t xml:space="preserve"> tetapi sebelumnya</w:t>
+        <w:t>alur kerja sistem secara umum untuk menjalankan sistem ini. Sistem ini akan dijalankan dengan menggunakan Matlab R2916b tetapi sebelumnya</w:t>
       </w:r>
       <w:r>
         <w:rPr>
@@ -7390,15 +7390,7 @@
           <w:sz w:val="24"/>
           <w:lang w:val="id-ID"/>
         </w:rPr>
-        <w:t xml:space="preserve"> </w:t>
-      </w:r>
-      <w:r>
-        <w:rPr>
-          <w:rFonts w:ascii="Times New Roman" w:hAnsi="Times New Roman" w:cs="Times New Roman"/>
-          <w:sz w:val="24"/>
-          <w:lang w:val="id-ID"/>
-        </w:rPr>
-        <w:t>G:\MATLAB\identifikasi_tumbuhan_</w:t>
+        <w:t xml:space="preserve"> G:\MATLAB\identifikasi_tumbuhan_</w:t>
       </w:r>
       <w:r>
         <w:rPr>
@@ -7433,6 +7425,7 @@
       </w:pPr>
       <w:r>
         <w:rPr>
+          <w:noProof/>
           <w:lang w:val="id-ID"/>
         </w:rPr>
         <w:lastRenderedPageBreak/>
@@ -7687,7 +7680,6 @@
           <w:lang w:val="id-ID"/>
         </w:rPr>
       </w:pPr>
-      <w:bookmarkStart w:id="0" w:name="_GoBack"/>
       <w:r>
         <w:rPr>
           <w:noProof/>
@@ -7736,7 +7728,6 @@
           </wp:inline>
         </w:drawing>
       </w:r>
-      <w:bookmarkEnd w:id="0"/>
     </w:p>
     <w:p>
       <w:pPr>
@@ -7976,118 +7967,7 @@
           <w:lang w:val="id-ID"/>
         </w:rPr>
         <w:tab/>
-      </w:r>
-      <w:r>
-        <w:rPr>
-          <w:rFonts w:ascii="Times New Roman" w:hAnsi="Times New Roman" w:cs="Times New Roman"/>
-          <w:sz w:val="24"/>
-          <w:lang w:val="id-ID"/>
-        </w:rPr>
-        <w:t xml:space="preserve">Form </w:t>
-      </w:r>
-      <w:r>
-        <w:rPr>
-          <w:rFonts w:ascii="Times New Roman" w:hAnsi="Times New Roman" w:cs="Times New Roman"/>
-          <w:sz w:val="24"/>
-          <w:lang w:val="id-ID"/>
-        </w:rPr>
-        <w:t>halaman awal</w:t>
-      </w:r>
-      <w:r>
-        <w:rPr>
-          <w:rFonts w:ascii="Times New Roman" w:hAnsi="Times New Roman" w:cs="Times New Roman"/>
-          <w:sz w:val="24"/>
-          <w:lang w:val="id-ID"/>
-        </w:rPr>
-        <w:t xml:space="preserve"> merupakan form yang menyediakan menu-menu</w:t>
-      </w:r>
-      <w:r>
-        <w:rPr>
-          <w:rFonts w:ascii="Times New Roman" w:hAnsi="Times New Roman" w:cs="Times New Roman"/>
-          <w:sz w:val="24"/>
-          <w:lang w:val="id-ID"/>
-        </w:rPr>
-        <w:t xml:space="preserve"> </w:t>
-      </w:r>
-      <w:r>
-        <w:rPr>
-          <w:rFonts w:ascii="Times New Roman" w:hAnsi="Times New Roman" w:cs="Times New Roman"/>
-          <w:sz w:val="24"/>
-          <w:lang w:val="id-ID"/>
-        </w:rPr>
-        <w:t xml:space="preserve">yang </w:t>
-      </w:r>
-      <w:r>
-        <w:rPr>
-          <w:rFonts w:ascii="Times New Roman" w:hAnsi="Times New Roman" w:cs="Times New Roman"/>
-          <w:sz w:val="24"/>
-          <w:lang w:val="id-ID"/>
-        </w:rPr>
-        <w:t xml:space="preserve">terdapat </w:t>
-      </w:r>
-      <w:r>
-        <w:rPr>
-          <w:rFonts w:ascii="Times New Roman" w:hAnsi="Times New Roman" w:cs="Times New Roman"/>
-          <w:sz w:val="24"/>
-          <w:lang w:val="id-ID"/>
-        </w:rPr>
-        <w:t xml:space="preserve">dalam </w:t>
-      </w:r>
-      <w:r>
-        <w:rPr>
-          <w:rFonts w:ascii="Times New Roman" w:hAnsi="Times New Roman" w:cs="Times New Roman"/>
-          <w:sz w:val="24"/>
-          <w:lang w:val="id-ID"/>
-        </w:rPr>
-        <w:t>aplikasi</w:t>
-      </w:r>
-      <w:r>
-        <w:rPr>
-          <w:rFonts w:ascii="Times New Roman" w:hAnsi="Times New Roman" w:cs="Times New Roman"/>
-          <w:sz w:val="24"/>
-          <w:lang w:val="id-ID"/>
-        </w:rPr>
-        <w:t>. Dalam form menu</w:t>
-      </w:r>
-      <w:r>
-        <w:rPr>
-          <w:rFonts w:ascii="Times New Roman" w:hAnsi="Times New Roman" w:cs="Times New Roman"/>
-          <w:sz w:val="24"/>
-          <w:lang w:val="id-ID"/>
-        </w:rPr>
-        <w:t xml:space="preserve"> </w:t>
-      </w:r>
-      <w:r>
-        <w:rPr>
-          <w:rFonts w:ascii="Times New Roman" w:hAnsi="Times New Roman" w:cs="Times New Roman"/>
-          <w:sz w:val="24"/>
-          <w:lang w:val="id-ID"/>
-        </w:rPr>
-        <w:t xml:space="preserve">utama ini terdiri dari tiga macam </w:t>
-      </w:r>
-      <w:r>
-        <w:rPr>
-          <w:rFonts w:ascii="Times New Roman" w:hAnsi="Times New Roman" w:cs="Times New Roman"/>
-          <w:sz w:val="24"/>
-          <w:lang w:val="id-ID"/>
-        </w:rPr>
-        <w:t>tombol</w:t>
-      </w:r>
-      <w:r>
-        <w:rPr>
-          <w:rFonts w:ascii="Times New Roman" w:hAnsi="Times New Roman" w:cs="Times New Roman"/>
-          <w:sz w:val="24"/>
-          <w:lang w:val="id-ID"/>
-        </w:rPr>
-        <w:t xml:space="preserve"> diantaranya </w:t>
-      </w:r>
-      <w:r>
-        <w:rPr>
-          <w:rFonts w:ascii="Times New Roman" w:hAnsi="Times New Roman" w:cs="Times New Roman"/>
-          <w:sz w:val="24"/>
-          <w:lang w:val="id-ID"/>
-        </w:rPr>
-        <w:t>klasifikasi daun, about, dan keluar.</w:t>
+        <w:t>Form halaman awal merupakan form yang menyediakan menu-menu yang terdapat dalam aplikasi. Dalam form menu utama ini terdiri dari tiga macam tombol diantaranya klasifikasi daun, about, dan keluar.</w:t>
       </w:r>
     </w:p>
     <w:p>
@@ -8121,15 +8001,7 @@
           <w:sz w:val="24"/>
           <w:lang w:val="id-ID"/>
         </w:rPr>
-        <w:t xml:space="preserve"> Form Halaman </w:t>
-      </w:r>
-      <w:r>
-        <w:rPr>
-          <w:rFonts w:ascii="Times New Roman" w:hAnsi="Times New Roman" w:cs="Times New Roman"/>
-          <w:sz w:val="24"/>
-          <w:lang w:val="id-ID"/>
-        </w:rPr>
-        <w:t>Klasifikasi Daun</w:t>
+        <w:t xml:space="preserve"> Form Halaman Klasifikasi Daun</w:t>
       </w:r>
     </w:p>
     <w:p>
@@ -8247,15 +8119,7 @@
           <w:sz w:val="24"/>
           <w:lang w:val="id-ID"/>
         </w:rPr>
-        <w:t xml:space="preserve"> Halaman </w:t>
-      </w:r>
-      <w:r>
-        <w:rPr>
-          <w:rFonts w:ascii="Times New Roman" w:hAnsi="Times New Roman" w:cs="Times New Roman"/>
-          <w:sz w:val="24"/>
-          <w:lang w:val="id-ID"/>
-        </w:rPr>
-        <w:t>Klasifikasi Daun</w:t>
+        <w:t xml:space="preserve"> Halaman Klasifikasi Daun</w:t>
       </w:r>
     </w:p>
     <w:p>
@@ -8275,70 +8139,7 @@
           <w:lang w:val="id-ID"/>
         </w:rPr>
         <w:tab/>
-      </w:r>
-      <w:r>
-        <w:rPr>
-          <w:rFonts w:ascii="Times New Roman" w:hAnsi="Times New Roman" w:cs="Times New Roman"/>
-          <w:sz w:val="24"/>
-          <w:lang w:val="id-ID"/>
-        </w:rPr>
-        <w:t>Form ini merupakan form utama dalam sistem</w:t>
-      </w:r>
-      <w:r>
-        <w:rPr>
-          <w:rFonts w:ascii="Times New Roman" w:hAnsi="Times New Roman" w:cs="Times New Roman"/>
-          <w:sz w:val="24"/>
-          <w:lang w:val="id-ID"/>
-        </w:rPr>
-        <w:t xml:space="preserve">. Pada form ini pengguna pada umumnya </w:t>
-      </w:r>
-      <w:r>
-        <w:rPr>
-          <w:rFonts w:ascii="Times New Roman" w:hAnsi="Times New Roman" w:cs="Times New Roman"/>
-          <w:sz w:val="24"/>
-          <w:lang w:val="id-ID"/>
-        </w:rPr>
-        <w:t>dapat melakukan pencarian</w:t>
-      </w:r>
-      <w:r>
-        <w:rPr>
-          <w:rFonts w:ascii="Times New Roman" w:hAnsi="Times New Roman" w:cs="Times New Roman"/>
-          <w:sz w:val="24"/>
-          <w:lang w:val="id-ID"/>
-        </w:rPr>
-        <w:t xml:space="preserve"> </w:t>
-      </w:r>
-      <w:r>
-        <w:rPr>
-          <w:rFonts w:ascii="Times New Roman" w:hAnsi="Times New Roman" w:cs="Times New Roman"/>
-          <w:sz w:val="24"/>
-          <w:lang w:val="id-ID"/>
-        </w:rPr>
-        <w:t xml:space="preserve">data citra </w:t>
-      </w:r>
-      <w:r>
-        <w:rPr>
-          <w:rFonts w:ascii="Times New Roman" w:hAnsi="Times New Roman" w:cs="Times New Roman"/>
-          <w:sz w:val="24"/>
-          <w:lang w:val="id-ID"/>
-        </w:rPr>
-        <w:t>daun</w:t>
-      </w:r>
-      <w:r>
-        <w:rPr>
-          <w:rFonts w:ascii="Times New Roman" w:hAnsi="Times New Roman" w:cs="Times New Roman"/>
-          <w:sz w:val="24"/>
-          <w:lang w:val="id-ID"/>
-        </w:rPr>
-        <w:t xml:space="preserve"> dengan menggunakan citra</w:t>
-      </w:r>
-      <w:r>
-        <w:rPr>
-          <w:rFonts w:ascii="Times New Roman" w:hAnsi="Times New Roman" w:cs="Times New Roman"/>
-          <w:sz w:val="24"/>
-          <w:lang w:val="id-ID"/>
-        </w:rPr>
-        <w:t xml:space="preserve"> </w:t>
+        <w:t xml:space="preserve">Form ini merupakan form utama dalam sistem. Pada form ini pengguna pada umumnya dapat melakukan pencarian data citra daun dengan menggunakan citra </w:t>
       </w:r>
       <w:r>
         <w:rPr>
@@ -8347,143 +8148,7 @@
           <w:lang w:val="id-ID"/>
         </w:rPr>
         <w:lastRenderedPageBreak/>
-        <w:t>sebagai kata kuncinya</w:t>
-      </w:r>
-      <w:r>
-        <w:rPr>
-          <w:rFonts w:ascii="Times New Roman" w:hAnsi="Times New Roman" w:cs="Times New Roman"/>
-          <w:sz w:val="24"/>
-          <w:lang w:val="id-ID"/>
-        </w:rPr>
-        <w:t xml:space="preserve">. </w:t>
-      </w:r>
-      <w:r>
-        <w:rPr>
-          <w:rFonts w:ascii="Times New Roman" w:hAnsi="Times New Roman" w:cs="Times New Roman"/>
-          <w:sz w:val="24"/>
-          <w:lang w:val="id-ID"/>
-        </w:rPr>
-        <w:t>Dimana langkah awal yang harus dilakukan oleh pengguna pada umumnya adalah memasukkan kata kunci atau data citra</w:t>
-      </w:r>
-      <w:r>
-        <w:rPr>
-          <w:rFonts w:ascii="Times New Roman" w:hAnsi="Times New Roman" w:cs="Times New Roman"/>
-          <w:sz w:val="24"/>
-          <w:lang w:val="id-ID"/>
-        </w:rPr>
-        <w:t xml:space="preserve"> </w:t>
-      </w:r>
-      <w:r>
-        <w:rPr>
-          <w:rFonts w:ascii="Times New Roman" w:hAnsi="Times New Roman" w:cs="Times New Roman"/>
-          <w:sz w:val="24"/>
-          <w:lang w:val="id-ID"/>
-        </w:rPr>
-        <w:t>yang ingin dicari dengan menekan tombol “</w:t>
-      </w:r>
-      <w:r>
-        <w:rPr>
-          <w:rFonts w:ascii="Times New Roman" w:hAnsi="Times New Roman" w:cs="Times New Roman"/>
-          <w:sz w:val="24"/>
-          <w:lang w:val="id-ID"/>
-        </w:rPr>
-        <w:t>Cari</w:t>
-      </w:r>
-      <w:r>
-        <w:rPr>
-          <w:rFonts w:ascii="Times New Roman" w:hAnsi="Times New Roman" w:cs="Times New Roman"/>
-          <w:sz w:val="24"/>
-          <w:lang w:val="id-ID"/>
-        </w:rPr>
-        <w:t xml:space="preserve"> Gambar”, maka sistem</w:t>
-      </w:r>
-      <w:r>
-        <w:rPr>
-          <w:rFonts w:ascii="Times New Roman" w:hAnsi="Times New Roman" w:cs="Times New Roman"/>
-          <w:sz w:val="24"/>
-          <w:lang w:val="id-ID"/>
-        </w:rPr>
-        <w:t xml:space="preserve"> </w:t>
-      </w:r>
-      <w:r>
-        <w:rPr>
-          <w:rFonts w:ascii="Times New Roman" w:hAnsi="Times New Roman" w:cs="Times New Roman"/>
-          <w:sz w:val="24"/>
-          <w:lang w:val="id-ID"/>
-        </w:rPr>
-        <w:t>akan membuka form open file image dan pengguna</w:t>
-      </w:r>
-      <w:r>
-        <w:rPr>
-          <w:rFonts w:ascii="Times New Roman" w:hAnsi="Times New Roman" w:cs="Times New Roman"/>
-          <w:sz w:val="24"/>
-          <w:lang w:val="id-ID"/>
-        </w:rPr>
-        <w:t xml:space="preserve"> </w:t>
-      </w:r>
-      <w:r>
-        <w:rPr>
-          <w:rFonts w:ascii="Times New Roman" w:hAnsi="Times New Roman" w:cs="Times New Roman"/>
-          <w:sz w:val="24"/>
-          <w:lang w:val="id-ID"/>
-        </w:rPr>
-        <w:t xml:space="preserve">dipersilakan untuk memilih data citra </w:t>
-      </w:r>
-      <w:r>
-        <w:rPr>
-          <w:rFonts w:ascii="Times New Roman" w:hAnsi="Times New Roman" w:cs="Times New Roman"/>
-          <w:sz w:val="24"/>
-          <w:lang w:val="id-ID"/>
-        </w:rPr>
-        <w:t xml:space="preserve">atau gambar </w:t>
-      </w:r>
-      <w:r>
-        <w:rPr>
-          <w:rFonts w:ascii="Times New Roman" w:hAnsi="Times New Roman" w:cs="Times New Roman"/>
-          <w:sz w:val="24"/>
-          <w:lang w:val="id-ID"/>
-        </w:rPr>
-        <w:t>yang ingin dicari</w:t>
-      </w:r>
-      <w:r>
-        <w:rPr>
-          <w:rFonts w:ascii="Times New Roman" w:hAnsi="Times New Roman" w:cs="Times New Roman"/>
-          <w:sz w:val="24"/>
-          <w:lang w:val="id-ID"/>
-        </w:rPr>
-        <w:t xml:space="preserve"> </w:t>
-      </w:r>
-      <w:r>
-        <w:rPr>
-          <w:rFonts w:ascii="Times New Roman" w:hAnsi="Times New Roman" w:cs="Times New Roman"/>
-          <w:sz w:val="24"/>
-          <w:lang w:val="id-ID"/>
-        </w:rPr>
-        <w:t xml:space="preserve">dalam </w:t>
-      </w:r>
-      <w:r>
-        <w:rPr>
-          <w:rFonts w:ascii="Times New Roman" w:hAnsi="Times New Roman" w:cs="Times New Roman"/>
-          <w:sz w:val="24"/>
-          <w:lang w:val="id-ID"/>
-        </w:rPr>
-        <w:t>direktori</w:t>
-      </w:r>
-      <w:r>
-        <w:rPr>
-          <w:rFonts w:ascii="Times New Roman" w:hAnsi="Times New Roman" w:cs="Times New Roman"/>
-          <w:sz w:val="24"/>
-          <w:lang w:val="id-ID"/>
-        </w:rPr>
-        <w:t>.</w:t>
-      </w:r>
-      <w:r>
-        <w:rPr>
-          <w:rFonts w:ascii="Times New Roman" w:hAnsi="Times New Roman" w:cs="Times New Roman"/>
-          <w:sz w:val="24"/>
-          <w:lang w:val="id-ID"/>
-        </w:rPr>
-        <w:t xml:space="preserve"> Setelah data citra terpilih, maka axes 1 akan menampilkan gambar atau citra yang telah dipilih sebelumnya. </w:t>
+        <w:t xml:space="preserve">sebagai kata kuncinya. Dimana langkah awal yang harus dilakukan oleh pengguna pada umumnya adalah memasukkan kata kunci atau data citra yang ingin dicari dengan menekan tombol “Cari Gambar”, maka sistem akan membuka form open file image dan pengguna dipersilakan untuk memilih data citra atau gambar yang ingin dicari dalam direktori. Setelah data citra terpilih, maka axes 1 akan menampilkan gambar atau citra yang telah dipilih sebelumnya. </w:t>
       </w:r>
     </w:p>
     <w:p>
@@ -8570,15 +8235,7 @@
           <w:sz w:val="24"/>
           <w:lang w:val="id-ID"/>
         </w:rPr>
-        <w:t xml:space="preserve">. </w:t>
-      </w:r>
-      <w:r>
-        <w:rPr>
-          <w:rFonts w:ascii="Times New Roman" w:hAnsi="Times New Roman" w:cs="Times New Roman"/>
-          <w:sz w:val="24"/>
-          <w:lang w:val="id-ID"/>
-        </w:rPr>
-        <w:t xml:space="preserve">Proses </w:t>
+        <w:t xml:space="preserve">. Proses </w:t>
       </w:r>
       <w:r>
         <w:rPr>
@@ -8625,23 +8282,7 @@
           <w:lang w:val="id-ID"/>
         </w:rPr>
         <w:tab/>
-        <w:t xml:space="preserve">Selanjutnya pengguna menekan tombol RGB to L*a*b untuk melakukan proses transformasi warna. Ketika tombol </w:t>
-      </w:r>
-      <w:r>
-        <w:rPr>
-          <w:rFonts w:ascii="Times New Roman" w:hAnsi="Times New Roman" w:cs="Times New Roman"/>
-          <w:sz w:val="24"/>
-          <w:lang w:val="id-ID"/>
-        </w:rPr>
-        <w:t>RGB to L*a*b</w:t>
-      </w:r>
-      <w:r>
-        <w:rPr>
-          <w:rFonts w:ascii="Times New Roman" w:hAnsi="Times New Roman" w:cs="Times New Roman"/>
-          <w:sz w:val="24"/>
-          <w:lang w:val="id-ID"/>
-        </w:rPr>
-        <w:t xml:space="preserve"> telah dipilih maka axes 2 akan menampilkan proses transformasi warna.</w:t>
+        <w:t>Selanjutnya pengguna menekan tombol RGB to L*a*b untuk melakukan proses transformasi warna. Ketika tombol RGB to L*a*b telah dipilih maka axes 2 akan menampilkan proses transformasi warna.</w:t>
       </w:r>
     </w:p>
     <w:p>
@@ -8736,15 +8377,7 @@
           <w:sz w:val="24"/>
           <w:lang w:val="id-ID"/>
         </w:rPr>
-        <w:t xml:space="preserve"> Proses </w:t>
-      </w:r>
-      <w:r>
-        <w:rPr>
-          <w:rFonts w:ascii="Times New Roman" w:hAnsi="Times New Roman" w:cs="Times New Roman"/>
-          <w:sz w:val="24"/>
-          <w:lang w:val="id-ID"/>
-        </w:rPr>
-        <w:t>Transformasi Warna</w:t>
+        <w:t xml:space="preserve"> Proses Transformasi Warna</w:t>
       </w:r>
     </w:p>
     <w:p>
@@ -8771,39 +8404,7 @@
           <w:sz w:val="24"/>
           <w:lang w:val="id-ID"/>
         </w:rPr>
-        <w:t>Setelah melakukan proses t</w:t>
-      </w:r>
-      <w:r>
-        <w:rPr>
-          <w:rFonts w:ascii="Times New Roman" w:hAnsi="Times New Roman" w:cs="Times New Roman"/>
-          <w:sz w:val="24"/>
-          <w:lang w:val="id-ID"/>
-        </w:rPr>
-        <w:t xml:space="preserve">ransformasi </w:t>
-      </w:r>
-      <w:r>
-        <w:rPr>
-          <w:rFonts w:ascii="Times New Roman" w:hAnsi="Times New Roman" w:cs="Times New Roman"/>
-          <w:sz w:val="24"/>
-          <w:lang w:val="id-ID"/>
-        </w:rPr>
-        <w:t>w</w:t>
-      </w:r>
-      <w:r>
-        <w:rPr>
-          <w:rFonts w:ascii="Times New Roman" w:hAnsi="Times New Roman" w:cs="Times New Roman"/>
-          <w:sz w:val="24"/>
-          <w:lang w:val="id-ID"/>
-        </w:rPr>
-        <w:t>arna</w:t>
-      </w:r>
-      <w:r>
-        <w:rPr>
-          <w:rFonts w:ascii="Times New Roman" w:hAnsi="Times New Roman" w:cs="Times New Roman"/>
-          <w:sz w:val="24"/>
-          <w:lang w:val="id-ID"/>
-        </w:rPr>
-        <w:t xml:space="preserve">, maka pengguna dipersilahkan untuk menekan tombol bentuk. Tombol ini berfungsi untuk melakukan </w:t>
+        <w:t xml:space="preserve">Setelah melakukan proses transformasi warna, maka pengguna dipersilahkan untuk menekan tombol bentuk. Tombol ini berfungsi untuk melakukan </w:t>
       </w:r>
       <w:bookmarkStart w:id="1" w:name="_Hlk9809060"/>
       <w:r>
@@ -8969,23 +8570,7 @@
           <w:sz w:val="24"/>
           <w:lang w:val="id-ID"/>
         </w:rPr>
-        <w:t>.</w:t>
-      </w:r>
-      <w:r>
-        <w:rPr>
-          <w:rFonts w:ascii="Times New Roman" w:hAnsi="Times New Roman" w:cs="Times New Roman"/>
-          <w:sz w:val="24"/>
-          <w:lang w:val="id-ID"/>
-        </w:rPr>
-        <w:t xml:space="preserve"> Proses </w:t>
-      </w:r>
-      <w:r>
-        <w:rPr>
-          <w:rFonts w:ascii="Times New Roman" w:hAnsi="Times New Roman" w:cs="Times New Roman"/>
-          <w:sz w:val="24"/>
-          <w:lang w:val="id-ID"/>
-        </w:rPr>
-        <w:t>Ekstraksi Fitur Bentuk</w:t>
+        <w:t>. Proses Ekstraksi Fitur Bentuk</w:t>
       </w:r>
     </w:p>
     <w:p>
@@ -9005,55 +8590,15 @@
           <w:lang w:val="id-ID"/>
         </w:rPr>
         <w:tab/>
-        <w:t xml:space="preserve">Kemudian pengguna menekan tombol texture untuk melakukan </w:t>
-      </w:r>
-      <w:r>
-        <w:rPr>
-          <w:rFonts w:ascii="Times New Roman" w:hAnsi="Times New Roman" w:cs="Times New Roman"/>
-          <w:sz w:val="24"/>
-          <w:lang w:val="id-ID"/>
-        </w:rPr>
-        <w:t xml:space="preserve">proses ekstraksi fitur </w:t>
-      </w:r>
-      <w:r>
-        <w:rPr>
-          <w:rFonts w:ascii="Times New Roman" w:hAnsi="Times New Roman" w:cs="Times New Roman"/>
-          <w:sz w:val="24"/>
-          <w:lang w:val="id-ID"/>
-        </w:rPr>
-        <w:t>texture</w:t>
-      </w:r>
-      <w:r>
-        <w:rPr>
-          <w:rFonts w:ascii="Times New Roman" w:hAnsi="Times New Roman" w:cs="Times New Roman"/>
-          <w:sz w:val="24"/>
-          <w:lang w:val="id-ID"/>
-        </w:rPr>
-        <w:t xml:space="preserve"> pada citra</w:t>
-      </w:r>
-      <w:r>
-        <w:rPr>
-          <w:rFonts w:ascii="Times New Roman" w:hAnsi="Times New Roman" w:cs="Times New Roman"/>
-          <w:sz w:val="24"/>
-          <w:lang w:val="id-ID"/>
-        </w:rPr>
-        <w:t xml:space="preserve">. Setelah proses ekstraksi texture dijalankan maka hasil citra akan ditampilkan pada axes 4 dalam bentuk citra grayscalling serta </w:t>
-      </w:r>
-      <w:r>
-        <w:rPr>
-          <w:rFonts w:ascii="Times New Roman" w:hAnsi="Times New Roman" w:cs="Times New Roman"/>
-          <w:sz w:val="24"/>
-          <w:lang w:val="id-ID"/>
-        </w:rPr>
-        <w:t>tabel 1 akan menampilkan nilai</w:t>
-      </w:r>
-      <w:r>
-        <w:rPr>
-          <w:rFonts w:ascii="Times New Roman" w:hAnsi="Times New Roman" w:cs="Times New Roman"/>
-          <w:sz w:val="24"/>
-          <w:lang w:val="id-ID"/>
-        </w:rPr>
-        <w:t xml:space="preserve"> </w:t>
+        <w:t xml:space="preserve">Kemudian pengguna menekan tombol texture untuk melakukan proses ekstraksi fitur texture pada citra. Setelah proses ekstraksi texture dijalankan maka hasil citra akan ditampilkan pada axes 4 dalam bentuk citra grayscalling serta </w:t>
+      </w:r>
+      <w:r>
+        <w:rPr>
+          <w:rFonts w:ascii="Times New Roman" w:hAnsi="Times New Roman" w:cs="Times New Roman"/>
+          <w:sz w:val="24"/>
+          <w:lang w:val="id-ID"/>
+        </w:rPr>
+        <w:t xml:space="preserve">tabel 1 akan menampilkan nilai </w:t>
       </w:r>
       <w:r>
         <w:rPr>
@@ -9212,15 +8757,7 @@
           <w:sz w:val="24"/>
           <w:lang w:val="id-ID"/>
         </w:rPr>
-        <w:t xml:space="preserve">. Proses Ekstraksi Fitur </w:t>
-      </w:r>
-      <w:r>
-        <w:rPr>
-          <w:rFonts w:ascii="Times New Roman" w:hAnsi="Times New Roman" w:cs="Times New Roman"/>
-          <w:sz w:val="24"/>
-          <w:lang w:val="id-ID"/>
-        </w:rPr>
-        <w:t>Texture</w:t>
+        <w:t>. Proses Ekstraksi Fitur Texture</w:t>
       </w:r>
     </w:p>
     <w:p>
@@ -9240,23 +8777,7 @@
           <w:lang w:val="id-ID"/>
         </w:rPr>
         <w:tab/>
-        <w:t xml:space="preserve">Setelah melakukan semua proses ekstraksi, maka langkah selanjutnya pengguna memasukan nilai k pada textbox 1 dan menekan tombol hasil. Apabila pengguna tidak memasukan nilai k, maka sistem akan menampilkan </w:t>
-      </w:r>
-      <w:r>
-        <w:rPr>
-          <w:rFonts w:ascii="Times New Roman" w:hAnsi="Times New Roman" w:cs="Times New Roman"/>
-          <w:sz w:val="24"/>
-          <w:lang w:val="id-ID"/>
-        </w:rPr>
-        <w:t>pesan kesalahan sebagai berikut</w:t>
-      </w:r>
-      <w:r>
-        <w:rPr>
-          <w:rFonts w:ascii="Times New Roman" w:hAnsi="Times New Roman" w:cs="Times New Roman"/>
-          <w:sz w:val="24"/>
-          <w:lang w:val="id-ID"/>
-        </w:rPr>
-        <w:t>.</w:t>
+        <w:t>Setelah melakukan semua proses ekstraksi, maka langkah selanjutnya pengguna memasukan nilai k pada textbox 1 dan menekan tombol hasil. Apabila pengguna tidak memasukan nilai k, maka sistem akan menampilkan pesan kesalahan sebagai berikut.</w:t>
       </w:r>
     </w:p>
     <w:p>
@@ -9343,15 +8864,7 @@
           <w:sz w:val="24"/>
           <w:lang w:val="id-ID"/>
         </w:rPr>
-        <w:t xml:space="preserve">. Pesan Kesalahan </w:t>
-      </w:r>
-      <w:r>
-        <w:rPr>
-          <w:rFonts w:ascii="Times New Roman" w:hAnsi="Times New Roman" w:cs="Times New Roman"/>
-          <w:sz w:val="24"/>
-          <w:lang w:val="id-ID"/>
-        </w:rPr>
-        <w:t>Jika Tidak Memasukan Nilai K</w:t>
+        <w:t>. Pesan Kesalahan Jika Tidak Memasukan Nilai K</w:t>
       </w:r>
     </w:p>
     <w:p>
@@ -9431,31 +8944,7 @@
           <w:sz w:val="24"/>
           <w:lang w:val="id-ID"/>
         </w:rPr>
-        <w:t>3.5.</w:t>
-      </w:r>
-      <w:r>
-        <w:rPr>
-          <w:rFonts w:ascii="Times New Roman" w:hAnsi="Times New Roman" w:cs="Times New Roman"/>
-          <w:sz w:val="24"/>
-          <w:lang w:val="id-ID"/>
-        </w:rPr>
-        <w:t>3</w:t>
-      </w:r>
-      <w:r>
-        <w:rPr>
-          <w:rFonts w:ascii="Times New Roman" w:hAnsi="Times New Roman" w:cs="Times New Roman"/>
-          <w:sz w:val="24"/>
-          <w:lang w:val="id-ID"/>
-        </w:rPr>
-        <w:t xml:space="preserve"> Form Halaman </w:t>
-      </w:r>
-      <w:r>
-        <w:rPr>
-          <w:rFonts w:ascii="Times New Roman" w:hAnsi="Times New Roman" w:cs="Times New Roman"/>
-          <w:sz w:val="24"/>
-          <w:lang w:val="id-ID"/>
-        </w:rPr>
-        <w:t>About</w:t>
+        <w:t>3.5.3 Form Halaman About</w:t>
       </w:r>
     </w:p>
     <w:p>
@@ -9702,70 +9191,7 @@
           <w:lang w:val="id-ID"/>
         </w:rPr>
         <w:tab/>
-      </w:r>
-      <w:r>
-        <w:rPr>
-          <w:rFonts w:ascii="Times New Roman" w:hAnsi="Times New Roman" w:cs="Times New Roman"/>
-          <w:sz w:val="24"/>
-          <w:lang w:val="id-ID"/>
-        </w:rPr>
-        <w:t>Form ini berfungsi untuk menampilkan</w:t>
-      </w:r>
-      <w:r>
-        <w:rPr>
-          <w:rFonts w:ascii="Times New Roman" w:hAnsi="Times New Roman" w:cs="Times New Roman"/>
-          <w:sz w:val="24"/>
-          <w:lang w:val="id-ID"/>
-        </w:rPr>
-        <w:t xml:space="preserve"> informasi kepada pengguna mengenai </w:t>
-      </w:r>
-      <w:r>
-        <w:rPr>
-          <w:rFonts w:ascii="Times New Roman" w:hAnsi="Times New Roman" w:cs="Times New Roman"/>
-          <w:sz w:val="24"/>
-          <w:lang w:val="id-ID"/>
-        </w:rPr>
-        <w:t>program atau sistem yang mereka gunakan</w:t>
-      </w:r>
-      <w:r>
-        <w:rPr>
-          <w:rFonts w:ascii="Times New Roman" w:hAnsi="Times New Roman" w:cs="Times New Roman"/>
-          <w:sz w:val="24"/>
-          <w:lang w:val="id-ID"/>
-        </w:rPr>
-        <w:t xml:space="preserve"> dan juga </w:t>
-      </w:r>
-      <w:r>
-        <w:rPr>
-          <w:rFonts w:ascii="Times New Roman" w:hAnsi="Times New Roman" w:cs="Times New Roman"/>
-          <w:sz w:val="24"/>
-          <w:lang w:val="id-ID"/>
-        </w:rPr>
-        <w:t>menampilkan identitas pembangun sistem</w:t>
-      </w:r>
-      <w:r>
-        <w:rPr>
-          <w:rFonts w:ascii="Times New Roman" w:hAnsi="Times New Roman" w:cs="Times New Roman"/>
-          <w:sz w:val="24"/>
-          <w:lang w:val="id-ID"/>
-        </w:rPr>
-        <w:t xml:space="preserve">. Pada form ini terdapat tombol kembali yang </w:t>
-      </w:r>
-      <w:r>
-        <w:rPr>
-          <w:rFonts w:ascii="Times New Roman" w:hAnsi="Times New Roman" w:cs="Times New Roman"/>
-          <w:sz w:val="24"/>
-          <w:lang w:val="id-ID"/>
-        </w:rPr>
-        <w:t>digunakan untuk menutup halaman about dan membuka halaman awal aplikasi</w:t>
-      </w:r>
-      <w:r>
-        <w:rPr>
-          <w:rFonts w:ascii="Times New Roman" w:hAnsi="Times New Roman" w:cs="Times New Roman"/>
-          <w:sz w:val="24"/>
-          <w:lang w:val="id-ID"/>
-        </w:rPr>
-        <w:t>.</w:t>
+        <w:t>Form ini berfungsi untuk menampilkan informasi kepada pengguna mengenai program atau sistem yang mereka gunakan dan juga menampilkan identitas pembangun sistem. Pada form ini terdapat tombol kembali yang digunakan untuk menutup halaman about dan membuka halaman awal aplikasi.</w:t>
       </w:r>
     </w:p>
     <w:sectPr>
@@ -11929,7 +11355,7 @@
 </file>
 
 <file path=customXml/itemProps1.xml><?xml version="1.0" encoding="utf-8"?>
-<ds:datastoreItem xmlns:ds="http://schemas.openxmlformats.org/officeDocument/2006/customXml" ds:itemID="{2158F9D2-B703-4B0A-A989-5F544D82982B}">
+<ds:datastoreItem xmlns:ds="http://schemas.openxmlformats.org/officeDocument/2006/customXml" ds:itemID="{6E63FFE5-7014-41FE-A93F-F968C5097170}">
   <ds:schemaRefs>
     <ds:schemaRef ds:uri="http://schemas.openxmlformats.org/officeDocument/2006/bibliography"/>
   </ds:schemaRefs>

</xml_diff>